<commit_message>
Adding a Runnable Jar File.
</commit_message>
<xml_diff>
--- a/User Manual.docx
+++ b/User Manual.docx
@@ -94,6 +94,18 @@
         </w:numPr>
       </w:pPr>
       <w:r>
+        <w:t xml:space="preserve">Define: This lets users declare preprocessor directives at the start of the program. Definitions are automatically prefixed with a #define directive. </w:t>
+      </w:r>
+    </w:p>
+    <w:p>
+      <w:pPr>
+        <w:pStyle w:val="ListParagraph"/>
+        <w:numPr>
+          <w:ilvl w:val="0"/>
+          <w:numId w:val="1"/>
+        </w:numPr>
+      </w:pPr>
+      <w:r>
         <w:t>Declare: This mode lets users declare variables of different types using the following commands.</w:t>
       </w:r>
     </w:p>
@@ -204,13 +216,37 @@
         </w:numPr>
       </w:pPr>
       <w:r>
-        <w:t xml:space="preserve">Structure: This mode lets users declare a structure and its corresponding elements. Automatically adds a typedef to ease the process of </w:t>
-      </w:r>
-      <w:r>
-        <w:t>referencing the struct after declaration.</w:t>
-      </w:r>
-      <w:r>
-        <w:t xml:space="preserve"> Declarations do not accept values when invoked while defining a struct. </w:t>
+        <w:t xml:space="preserve">Structure: This mode lets users declare a structure and its corresponding elements. Automatically adds a </w:t>
+      </w:r>
+      <w:proofErr w:type="spellStart"/>
+      <w:r>
+        <w:t>typedef</w:t>
+      </w:r>
+      <w:proofErr w:type="spellEnd"/>
+      <w:r>
+        <w:t xml:space="preserve"> to ease the process of </w:t>
+      </w:r>
+      <w:r>
+        <w:t xml:space="preserve">referencing the </w:t>
+      </w:r>
+      <w:proofErr w:type="spellStart"/>
+      <w:r>
+        <w:t>struct</w:t>
+      </w:r>
+      <w:proofErr w:type="spellEnd"/>
+      <w:r>
+        <w:t xml:space="preserve"> after declaration.</w:t>
+      </w:r>
+      <w:r>
+        <w:t xml:space="preserve"> Declarations do not accept values when invoked while defining a </w:t>
+      </w:r>
+      <w:proofErr w:type="spellStart"/>
+      <w:r>
+        <w:t>struct</w:t>
+      </w:r>
+      <w:proofErr w:type="spellEnd"/>
+      <w:r>
+        <w:t xml:space="preserve">. </w:t>
       </w:r>
     </w:p>
     <w:p>
@@ -260,7 +296,23 @@
         </w:numPr>
       </w:pPr>
       <w:r>
-        <w:t>Input: Acts as a wrapper around the scanf command to accept one or more inputs from the stdin.</w:t>
+        <w:t xml:space="preserve">Input: Acts as a wrapper around the </w:t>
+      </w:r>
+      <w:proofErr w:type="spellStart"/>
+      <w:r>
+        <w:t>scanf</w:t>
+      </w:r>
+      <w:proofErr w:type="spellEnd"/>
+      <w:r>
+        <w:t xml:space="preserve"> command to accept one or more inputs from the </w:t>
+      </w:r>
+      <w:proofErr w:type="spellStart"/>
+      <w:r>
+        <w:t>stdin</w:t>
+      </w:r>
+      <w:proofErr w:type="spellEnd"/>
+      <w:r>
+        <w:t>.</w:t>
       </w:r>
       <w:r>
         <w:t xml:space="preserve"> </w:t>
@@ -271,7 +323,15 @@
         <w:pStyle w:val="ListParagraph"/>
       </w:pPr>
       <w:r>
-        <w:t>Input should be of the form: &lt;Input&gt; { &lt;Data Type&gt; &lt;Variable Name&gt;…}  &lt;End&gt;</w:t>
+        <w:t xml:space="preserve">Input should be of the form: &lt;Input&gt; </w:t>
+      </w:r>
+      <w:proofErr w:type="gramStart"/>
+      <w:r>
+        <w:t>{ &lt;</w:t>
+      </w:r>
+      <w:proofErr w:type="gramEnd"/>
+      <w:r>
+        <w:t>Data Type&gt; &lt;Variable Name&gt;…}  &lt;End&gt;</w:t>
       </w:r>
     </w:p>
     <w:p>
@@ -288,7 +348,15 @@
         </w:numPr>
       </w:pPr>
       <w:r>
-        <w:t>Control: This provides easy access to the most commonly used control structures in the C language. This includes Conditionals, For loops, While loops and Do While Loops. Each of these is invoked as defined below.</w:t>
+        <w:t xml:space="preserve">Control: This provides easy access to the most commonly used control structures in the C language. This includes Conditionals, </w:t>
+      </w:r>
+      <w:proofErr w:type="gramStart"/>
+      <w:r>
+        <w:t>For</w:t>
+      </w:r>
+      <w:proofErr w:type="gramEnd"/>
+      <w:r>
+        <w:t xml:space="preserve"> loops, While loops and Do While Loops. Each of these is invoked as defined below.</w:t>
       </w:r>
     </w:p>
     <w:p>
@@ -327,7 +395,6 @@
         </w:numPr>
       </w:pPr>
       <w:r>
-        <w:lastRenderedPageBreak/>
         <w:t>For: Allows definition of for loops. Takes the condition as defined by the user and the block of code to be executed when the condition is matched.</w:t>
       </w:r>
     </w:p>
@@ -397,7 +464,15 @@
         <w:ind w:left="1440"/>
       </w:pPr>
       <w:r>
-        <w:t>Typical Input is of the form: &lt;Do&gt; &lt;Executable Block&gt; &lt;Condition&gt; &lt;End&gt;</w:t>
+        <w:t>Typical Input is of the form: &lt;</w:t>
+      </w:r>
+      <w:proofErr w:type="spellStart"/>
+      <w:r>
+        <w:t>Do</w:t>
+      </w:r>
+      <w:proofErr w:type="spellEnd"/>
+      <w:r>
+        <w:t>&gt; &lt;Executable Block&gt; &lt;Condition&gt; &lt;End&gt;</w:t>
       </w:r>
     </w:p>
     <w:p>
@@ -520,16 +595,7 @@
         <w:ind w:left="1440"/>
       </w:pPr>
       <w:r>
-        <w:t>Typical Input is of the form</w:t>
-      </w:r>
-      <w:r>
-        <w:t>:</w:t>
-      </w:r>
-      <w:r>
-        <w:t xml:space="preserve"> </w:t>
-      </w:r>
-      <w:r>
-        <w:t>&lt;Function&gt; &lt;Call&gt;&lt;Function Name&gt;&lt;Parameter List&gt;</w:t>
+        <w:t>Typical Input is of the form: &lt;Function&gt; &lt;Call&gt;&lt;Function Name&gt;&lt;Parameter List&gt;</w:t>
       </w:r>
     </w:p>
     <w:p>
@@ -553,22 +619,20 @@
         <w:t xml:space="preserve"> </w:t>
       </w:r>
       <w:r>
-        <w:t>Calls the alphabetRecognize()</w:t>
-      </w:r>
-      <w:r>
-        <w:t xml:space="preserve"> function (</w:t>
-      </w:r>
-      <w:r>
-        <w:t xml:space="preserve">described below) </w:t>
-      </w:r>
-      <w:r>
-        <w:t xml:space="preserve"> </w:t>
-      </w:r>
-      <w:r>
-        <w:t>so as to let the user define any nonstandard code segments.</w:t>
-      </w:r>
-      <w:r>
-        <w:t xml:space="preserve"> </w:t>
+        <w:t xml:space="preserve">Calls the </w:t>
+      </w:r>
+      <w:proofErr w:type="spellStart"/>
+      <w:proofErr w:type="gramStart"/>
+      <w:r>
+        <w:t>alphabetRecognize</w:t>
+      </w:r>
+      <w:proofErr w:type="spellEnd"/>
+      <w:r>
+        <w:t>(</w:t>
+      </w:r>
+      <w:proofErr w:type="gramEnd"/>
+      <w:r>
+        <w:t xml:space="preserve">) function (described below)  so as to let the user define any nonstandard code segments. </w:t>
       </w:r>
     </w:p>
     <w:p>
@@ -615,10 +679,7 @@
         </w:numPr>
       </w:pPr>
       <w:r>
-        <w:t>Exit: E</w:t>
-      </w:r>
-      <w:r>
-        <w:t>xits out of the main module.</w:t>
+        <w:t>Exit: Exits out of the main module.</w:t>
       </w:r>
     </w:p>
     <w:p>
@@ -634,13 +695,20 @@
         <w:jc w:val="center"/>
       </w:pPr>
       <w:r>
-        <w:lastRenderedPageBreak/>
         <w:t>Underlying Functions</w:t>
       </w:r>
     </w:p>
     <w:p>
       <w:r>
-        <w:t>A brief description of each of the auxillary functions used is listed below:</w:t>
+        <w:t xml:space="preserve">A brief description of each of the </w:t>
+      </w:r>
+      <w:proofErr w:type="spellStart"/>
+      <w:r>
+        <w:t>auxillary</w:t>
+      </w:r>
+      <w:proofErr w:type="spellEnd"/>
+      <w:r>
+        <w:t xml:space="preserve"> functions used is listed below:</w:t>
       </w:r>
       <w:r>
         <w:t xml:space="preserve"> </w:t>
@@ -659,8 +727,18 @@
           <w:numId w:val="2"/>
         </w:numPr>
       </w:pPr>
-      <w:r>
-        <w:t>voiceInclude(): Provides Support for including library files.</w:t>
+      <w:proofErr w:type="spellStart"/>
+      <w:proofErr w:type="gramStart"/>
+      <w:r>
+        <w:t>voiceInclude</w:t>
+      </w:r>
+      <w:proofErr w:type="spellEnd"/>
+      <w:r>
+        <w:t>(</w:t>
+      </w:r>
+      <w:proofErr w:type="gramEnd"/>
+      <w:r>
+        <w:t>): Provides Support for including library files.</w:t>
       </w:r>
     </w:p>
     <w:p>
@@ -676,8 +754,18 @@
           <w:numId w:val="2"/>
         </w:numPr>
       </w:pPr>
-      <w:r>
-        <w:t>voiceDeclare(): Supports Declaration of new Variables and optionally defines their values. Takes in a Boolean value to indicate whether or not to support initialization of the declared variable.</w:t>
+      <w:proofErr w:type="spellStart"/>
+      <w:r>
+        <w:t>voiceMacro</w:t>
+      </w:r>
+      <w:proofErr w:type="spellEnd"/>
+      <w:r>
+        <w:t>()</w:t>
+      </w:r>
+      <w:bookmarkStart w:id="0" w:name="_GoBack"/>
+      <w:bookmarkEnd w:id="0"/>
+      <w:r>
+        <w:t>: Allows the declaration of Macros automatically prefixed with a #include directive.</w:t>
       </w:r>
     </w:p>
     <w:p>
@@ -693,8 +781,18 @@
           <w:numId w:val="2"/>
         </w:numPr>
       </w:pPr>
-      <w:r>
-        <w:t xml:space="preserve">voiceprint(): Allows messages to be printed on screen. </w:t>
+      <w:proofErr w:type="spellStart"/>
+      <w:proofErr w:type="gramStart"/>
+      <w:r>
+        <w:t>voiceDeclare</w:t>
+      </w:r>
+      <w:proofErr w:type="spellEnd"/>
+      <w:r>
+        <w:t>(</w:t>
+      </w:r>
+      <w:proofErr w:type="gramEnd"/>
+      <w:r>
+        <w:t>): Supports Declaration of new Variables and optionally defines their values. Takes in a Boolean value to indicate whether or not to support initialization of the declared variable.</w:t>
       </w:r>
     </w:p>
     <w:p>
@@ -710,8 +808,13 @@
           <w:numId w:val="2"/>
         </w:numPr>
       </w:pPr>
-      <w:r>
-        <w:t xml:space="preserve">voiceInput(): Allows inputs to be read in via the scanf function. Reads the types of the inputs to be read in and the names of the variables being mapped. </w:t>
+      <w:proofErr w:type="gramStart"/>
+      <w:r>
+        <w:t>voiceprint(</w:t>
+      </w:r>
+      <w:proofErr w:type="gramEnd"/>
+      <w:r>
+        <w:t xml:space="preserve">): Allows messages to be printed on screen. </w:t>
       </w:r>
     </w:p>
     <w:p>
@@ -727,14 +830,26 @@
           <w:numId w:val="2"/>
         </w:numPr>
       </w:pPr>
-      <w:r>
-        <w:t>voiceStructure(): Allows declaration of a new struct</w:t>
-      </w:r>
-      <w:r>
-        <w:t xml:space="preserve"> </w:t>
-      </w:r>
-      <w:r>
-        <w:t>by invoking the voiceDeclare function as many times as necessary.</w:t>
+      <w:proofErr w:type="spellStart"/>
+      <w:proofErr w:type="gramStart"/>
+      <w:r>
+        <w:t>voiceInput</w:t>
+      </w:r>
+      <w:proofErr w:type="spellEnd"/>
+      <w:r>
+        <w:t>(</w:t>
+      </w:r>
+      <w:proofErr w:type="gramEnd"/>
+      <w:r>
+        <w:t xml:space="preserve">): Allows inputs to be read in via the </w:t>
+      </w:r>
+      <w:proofErr w:type="spellStart"/>
+      <w:r>
+        <w:t>scanf</w:t>
+      </w:r>
+      <w:proofErr w:type="spellEnd"/>
+      <w:r>
+        <w:t xml:space="preserve"> function. Reads the types of the inputs to be read in and the names of the variables being mapped. </w:t>
       </w:r>
     </w:p>
     <w:p>
@@ -750,11 +865,37 @@
           <w:numId w:val="2"/>
         </w:numPr>
       </w:pPr>
-      <w:r>
-        <w:t xml:space="preserve">voiceBlock(): This allows a user to define a block of executable code by invoking </w:t>
-      </w:r>
-      <w:r>
-        <w:t>any number of new declarations, control structures, input or output statements by iterating over the individual functions defined for each of those actions.</w:t>
+      <w:proofErr w:type="spellStart"/>
+      <w:proofErr w:type="gramStart"/>
+      <w:r>
+        <w:t>voiceStructure</w:t>
+      </w:r>
+      <w:proofErr w:type="spellEnd"/>
+      <w:r>
+        <w:t>(</w:t>
+      </w:r>
+      <w:proofErr w:type="gramEnd"/>
+      <w:r>
+        <w:t xml:space="preserve">): Allows declaration of a new </w:t>
+      </w:r>
+      <w:proofErr w:type="spellStart"/>
+      <w:r>
+        <w:t>struct</w:t>
+      </w:r>
+      <w:proofErr w:type="spellEnd"/>
+      <w:r>
+        <w:t xml:space="preserve"> </w:t>
+      </w:r>
+      <w:r>
+        <w:t xml:space="preserve">by invoking the </w:t>
+      </w:r>
+      <w:proofErr w:type="spellStart"/>
+      <w:r>
+        <w:t>voiceDeclare</w:t>
+      </w:r>
+      <w:proofErr w:type="spellEnd"/>
+      <w:r>
+        <w:t xml:space="preserve"> function as many times as necessary.</w:t>
       </w:r>
     </w:p>
     <w:p>
@@ -770,25 +911,16 @@
           <w:numId w:val="2"/>
         </w:numPr>
       </w:pPr>
-      <w:r>
-        <w:t>voiceFunction() : Allows declaration of new functions</w:t>
-      </w:r>
-      <w:r>
-        <w:t xml:space="preserve"> or calls to functions already defined</w:t>
-      </w:r>
-      <w:r>
-        <w:t xml:space="preserve">. </w:t>
-      </w:r>
-      <w:r>
-        <w:t>In the case of a declaration, it reads a return type, function name, parameter list, if any, uses voiceBlock() to get the function body and finally reads the return type if relevant.</w:t>
-      </w:r>
-    </w:p>
-    <w:p>
-      <w:pPr>
-        <w:pStyle w:val="ListParagraph"/>
-      </w:pPr>
-      <w:r>
-        <w:t>In the case of a function call, it reads the function name and a list of parameters, if any.</w:t>
+      <w:proofErr w:type="spellStart"/>
+      <w:r>
+        <w:t>voiceBlock</w:t>
+      </w:r>
+      <w:proofErr w:type="spellEnd"/>
+      <w:r>
+        <w:t xml:space="preserve">(): This allows a user to define a block of executable code by invoking </w:t>
+      </w:r>
+      <w:r>
+        <w:t>any number of new declarations, control structures, input or output statements by iterating over the individual functions defined for each of those actions.</w:t>
       </w:r>
     </w:p>
     <w:p>
@@ -804,8 +936,70 @@
           <w:numId w:val="2"/>
         </w:numPr>
       </w:pPr>
-      <w:r>
-        <w:t xml:space="preserve">alphabetRecognize(): A standard method defined to read on an alphabet  by alphabet basis by taking only the first character of the input string into account. It also defines a few reserved keywords for easier access to special characters from within the function. These are: </w:t>
+      <w:proofErr w:type="spellStart"/>
+      <w:proofErr w:type="gramStart"/>
+      <w:r>
+        <w:t>voiceFunction</w:t>
+      </w:r>
+      <w:proofErr w:type="spellEnd"/>
+      <w:r>
+        <w:t>(</w:t>
+      </w:r>
+      <w:proofErr w:type="gramEnd"/>
+      <w:r>
+        <w:t>) : Allows declaration of new functions</w:t>
+      </w:r>
+      <w:r>
+        <w:t xml:space="preserve"> or calls to functions already defined</w:t>
+      </w:r>
+      <w:r>
+        <w:t xml:space="preserve">. </w:t>
+      </w:r>
+      <w:r>
+        <w:t xml:space="preserve">In the case of a declaration, it reads a return type, function name, parameter list, if any, uses </w:t>
+      </w:r>
+      <w:proofErr w:type="spellStart"/>
+      <w:proofErr w:type="gramStart"/>
+      <w:r>
+        <w:t>voiceBlock</w:t>
+      </w:r>
+      <w:proofErr w:type="spellEnd"/>
+      <w:r>
+        <w:t>(</w:t>
+      </w:r>
+      <w:proofErr w:type="gramEnd"/>
+      <w:r>
+        <w:t>) to get the function body and finally reads the return type if relevant.</w:t>
+      </w:r>
+    </w:p>
+    <w:p>
+      <w:pPr>
+        <w:pStyle w:val="ListParagraph"/>
+      </w:pPr>
+      <w:r>
+        <w:t>In the case of a function call, it reads the function name and a list of parameters, if any.</w:t>
+      </w:r>
+    </w:p>
+    <w:p>
+      <w:pPr>
+        <w:pStyle w:val="ListParagraph"/>
+      </w:pPr>
+    </w:p>
+    <w:p>
+      <w:pPr>
+        <w:pStyle w:val="ListParagraph"/>
+        <w:numPr>
+          <w:ilvl w:val="0"/>
+          <w:numId w:val="2"/>
+        </w:numPr>
+      </w:pPr>
+      <w:proofErr w:type="spellStart"/>
+      <w:r>
+        <w:t>alphabetRecognize</w:t>
+      </w:r>
+      <w:proofErr w:type="spellEnd"/>
+      <w:r>
+        <w:t xml:space="preserve">(): A standard method defined to read on an alphabet  by alphabet basis by taking only the first character of the input string into account. It also defines a few reserved keywords for easier access to special characters from within the function. These are: </w:t>
       </w:r>
     </w:p>
     <w:p>
@@ -871,7 +1065,20 @@
         <w:t xml:space="preserve"> more comprehensive</w:t>
       </w:r>
       <w:r>
-        <w:t xml:space="preserve"> characterRecognize() function which allows the declaration of standard and special characters.</w:t>
+        <w:t xml:space="preserve"> </w:t>
+      </w:r>
+      <w:proofErr w:type="spellStart"/>
+      <w:proofErr w:type="gramStart"/>
+      <w:r>
+        <w:t>characterRecognize</w:t>
+      </w:r>
+      <w:proofErr w:type="spellEnd"/>
+      <w:r>
+        <w:t>(</w:t>
+      </w:r>
+      <w:proofErr w:type="gramEnd"/>
+      <w:r>
+        <w:t>) function which allows the declaration of standard and special characters.</w:t>
       </w:r>
     </w:p>
     <w:p>
@@ -883,7 +1090,20 @@
         </w:numPr>
       </w:pPr>
       <w:r>
-        <w:t xml:space="preserve">Number: Calls the numberRecognize() method which allows the declaration of numbers by converting their textual representations into numeric constants. </w:t>
+        <w:t xml:space="preserve">Number: Calls the </w:t>
+      </w:r>
+      <w:proofErr w:type="spellStart"/>
+      <w:proofErr w:type="gramStart"/>
+      <w:r>
+        <w:t>numberRecognize</w:t>
+      </w:r>
+      <w:proofErr w:type="spellEnd"/>
+      <w:r>
+        <w:t>(</w:t>
+      </w:r>
+      <w:proofErr w:type="gramEnd"/>
+      <w:r>
+        <w:t xml:space="preserve">) method which allows the declaration of numbers by converting their textual representations into numeric constants. </w:t>
       </w:r>
     </w:p>
     <w:p>
@@ -900,8 +1120,19 @@
           <w:numId w:val="2"/>
         </w:numPr>
       </w:pPr>
-      <w:r>
-        <w:t xml:space="preserve">characterRecognize() : This maps words to a list of standard and special characters. Multiple words have been mapped to the same character constant to account for different usage patterns and word similarities. </w:t>
+      <w:proofErr w:type="spellStart"/>
+      <w:proofErr w:type="gramStart"/>
+      <w:r>
+        <w:lastRenderedPageBreak/>
+        <w:t>characterRecognize</w:t>
+      </w:r>
+      <w:proofErr w:type="spellEnd"/>
+      <w:r>
+        <w:t>(</w:t>
+      </w:r>
+      <w:proofErr w:type="gramEnd"/>
+      <w:r>
+        <w:t xml:space="preserve">) : This maps words to a list of standard and special characters. Multiple words have been mapped to the same character constant to account for different usage patterns and word similarities. </w:t>
       </w:r>
     </w:p>
     <w:p>
@@ -917,9 +1148,18 @@
           <w:numId w:val="2"/>
         </w:numPr>
       </w:pPr>
-      <w:r>
-        <w:lastRenderedPageBreak/>
-        <w:t>numberRecognize(): Maps strings representing numbers to their numeric forms. Accepts a string argument to differentiate between integer and floating point representations. The “point” keyword which maps to the decimal point remains ina</w:t>
+      <w:proofErr w:type="spellStart"/>
+      <w:proofErr w:type="gramStart"/>
+      <w:r>
+        <w:t>numberRecognize</w:t>
+      </w:r>
+      <w:proofErr w:type="spellEnd"/>
+      <w:r>
+        <w:t>(</w:t>
+      </w:r>
+      <w:proofErr w:type="gramEnd"/>
+      <w:r>
+        <w:t>): Maps strings representing numbers to their numeric forms. Accepts a string argument to differentiate between integer and floating point representations. The “point” keyword which maps to the decimal point remains ina</w:t>
       </w:r>
       <w:r>
         <w:t>ctive when defining integer constants.</w:t>
@@ -938,8 +1178,26 @@
           <w:numId w:val="2"/>
         </w:numPr>
       </w:pPr>
-      <w:r>
-        <w:t xml:space="preserve">voiceControlStructures(): Allows the definition of generic C control structures. Invokes the voiceBlock command to read a block of executable code for each of the structures. </w:t>
+      <w:proofErr w:type="spellStart"/>
+      <w:proofErr w:type="gramStart"/>
+      <w:r>
+        <w:t>voiceControlStructures</w:t>
+      </w:r>
+      <w:proofErr w:type="spellEnd"/>
+      <w:r>
+        <w:t>(</w:t>
+      </w:r>
+      <w:proofErr w:type="gramEnd"/>
+      <w:r>
+        <w:t xml:space="preserve">): Allows the definition of generic C control structures. Invokes the </w:t>
+      </w:r>
+      <w:proofErr w:type="spellStart"/>
+      <w:r>
+        <w:t>voiceBlock</w:t>
+      </w:r>
+      <w:proofErr w:type="spellEnd"/>
+      <w:r>
+        <w:t xml:space="preserve"> command to read a block of executable code for each of the structures. </w:t>
       </w:r>
     </w:p>
     <w:p>
@@ -1030,38 +1288,37 @@
         <w:t xml:space="preserve"> </w:t>
       </w:r>
       <w:r>
-        <w:t>(Any word that starts with an A</w:t>
-      </w:r>
+        <w:t>(Any word that starts with an A)</w:t>
+      </w:r>
+    </w:p>
+    <w:p>
+      <w:r>
+        <w:t>I</w:t>
+      </w:r>
+      <w:r>
+        <w:t xml:space="preserve"> (Any word that starts with </w:t>
+      </w:r>
+      <w:proofErr w:type="gramStart"/>
+      <w:r>
+        <w:t xml:space="preserve">an </w:t>
+      </w:r>
+      <w:r>
+        <w:t>I</w:t>
+      </w:r>
+      <w:proofErr w:type="gramEnd"/>
       <w:r>
         <w:t>)</w:t>
       </w:r>
     </w:p>
     <w:p>
       <w:r>
-        <w:t>I</w:t>
-      </w:r>
-      <w:r>
-        <w:t xml:space="preserve"> (Any word that starts with an </w:t>
-      </w:r>
-      <w:r>
-        <w:t>I</w:t>
-      </w:r>
-      <w:r>
-        <w:t>)</w:t>
-      </w:r>
-    </w:p>
-    <w:p>
-      <w:r>
         <w:t>N</w:t>
       </w:r>
       <w:r>
         <w:t xml:space="preserve"> </w:t>
       </w:r>
       <w:r>
-        <w:t>(Any word that starts with an N</w:t>
-      </w:r>
-      <w:r>
-        <w:t>)</w:t>
+        <w:t>(Any word that starts with an N)</w:t>
       </w:r>
     </w:p>
     <w:p>
@@ -1141,10 +1398,7 @@
       <w:pPr>
         <w:jc w:val="center"/>
       </w:pPr>
-      <w:bookmarkStart w:id="0" w:name="_GoBack"/>
-      <w:bookmarkEnd w:id="0"/>
-      <w:r>
-        <w:lastRenderedPageBreak/>
+      <w:r>
         <w:t>Output Program</w:t>
       </w:r>
     </w:p>
@@ -1167,7 +1421,27 @@
           <w:sz w:val="20"/>
           <w:szCs w:val="20"/>
         </w:rPr>
-        <w:t>#include&lt;stdio.h&gt;</w:t>
+        <w:t>#include&lt;</w:t>
+      </w:r>
+      <w:proofErr w:type="spellStart"/>
+      <w:r>
+        <w:rPr>
+          <w:rFonts w:ascii="Courier New" w:hAnsi="Courier New" w:cs="Courier New"/>
+          <w:color w:val="000000"/>
+          <w:sz w:val="20"/>
+          <w:szCs w:val="20"/>
+        </w:rPr>
+        <w:t>stdio.h</w:t>
+      </w:r>
+      <w:proofErr w:type="spellEnd"/>
+      <w:r>
+        <w:rPr>
+          <w:rFonts w:ascii="Courier New" w:hAnsi="Courier New" w:cs="Courier New"/>
+          <w:color w:val="000000"/>
+          <w:sz w:val="20"/>
+          <w:szCs w:val="20"/>
+        </w:rPr>
+        <w:t>&gt;</w:t>
       </w:r>
     </w:p>
     <w:p>
@@ -1189,7 +1463,27 @@
           <w:sz w:val="20"/>
           <w:szCs w:val="20"/>
         </w:rPr>
-        <w:t>#include&lt;conio.h&gt;</w:t>
+        <w:t>#include&lt;</w:t>
+      </w:r>
+      <w:proofErr w:type="spellStart"/>
+      <w:r>
+        <w:rPr>
+          <w:rFonts w:ascii="Courier New" w:hAnsi="Courier New" w:cs="Courier New"/>
+          <w:color w:val="000000"/>
+          <w:sz w:val="20"/>
+          <w:szCs w:val="20"/>
+        </w:rPr>
+        <w:t>conio.h</w:t>
+      </w:r>
+      <w:proofErr w:type="spellEnd"/>
+      <w:r>
+        <w:rPr>
+          <w:rFonts w:ascii="Courier New" w:hAnsi="Courier New" w:cs="Courier New"/>
+          <w:color w:val="000000"/>
+          <w:sz w:val="20"/>
+          <w:szCs w:val="20"/>
+        </w:rPr>
+        <w:t>&gt;</w:t>
       </w:r>
     </w:p>
     <w:p>
@@ -1211,7 +1505,27 @@
           <w:sz w:val="20"/>
           <w:szCs w:val="20"/>
         </w:rPr>
-        <w:t>#include&lt;math.h&gt;</w:t>
+        <w:t>#include&lt;</w:t>
+      </w:r>
+      <w:proofErr w:type="spellStart"/>
+      <w:r>
+        <w:rPr>
+          <w:rFonts w:ascii="Courier New" w:hAnsi="Courier New" w:cs="Courier New"/>
+          <w:color w:val="000000"/>
+          <w:sz w:val="20"/>
+          <w:szCs w:val="20"/>
+        </w:rPr>
+        <w:t>math.h</w:t>
+      </w:r>
+      <w:proofErr w:type="spellEnd"/>
+      <w:r>
+        <w:rPr>
+          <w:rFonts w:ascii="Courier New" w:hAnsi="Courier New" w:cs="Courier New"/>
+          <w:color w:val="000000"/>
+          <w:sz w:val="20"/>
+          <w:szCs w:val="20"/>
+        </w:rPr>
+        <w:t>&gt;</w:t>
       </w:r>
     </w:p>
     <w:p>
@@ -1239,6 +1553,7 @@
           <w:szCs w:val="20"/>
         </w:rPr>
       </w:pPr>
+      <w:proofErr w:type="gramStart"/>
       <w:r>
         <w:rPr>
           <w:rFonts w:ascii="Courier New" w:hAnsi="Courier New" w:cs="Courier New"/>
@@ -1246,7 +1561,17 @@
           <w:sz w:val="20"/>
           <w:szCs w:val="20"/>
         </w:rPr>
-        <w:t>void main()</w:t>
+        <w:t>void</w:t>
+      </w:r>
+      <w:proofErr w:type="gramEnd"/>
+      <w:r>
+        <w:rPr>
+          <w:rFonts w:ascii="Courier New" w:hAnsi="Courier New" w:cs="Courier New"/>
+          <w:color w:val="000000"/>
+          <w:sz w:val="20"/>
+          <w:szCs w:val="20"/>
+        </w:rPr>
+        <w:t xml:space="preserve"> main()</w:t>
       </w:r>
     </w:p>
     <w:p>
@@ -1283,6 +1608,8 @@
           <w:szCs w:val="20"/>
         </w:rPr>
       </w:pPr>
+      <w:proofErr w:type="spellStart"/>
+      <w:proofErr w:type="gramStart"/>
       <w:r>
         <w:rPr>
           <w:rFonts w:ascii="Courier New" w:hAnsi="Courier New" w:cs="Courier New"/>
@@ -1290,7 +1617,27 @@
           <w:sz w:val="20"/>
           <w:szCs w:val="20"/>
         </w:rPr>
-        <w:t>printf("Hello World");</w:t>
+        <w:t>printf</w:t>
+      </w:r>
+      <w:proofErr w:type="spellEnd"/>
+      <w:r>
+        <w:rPr>
+          <w:rFonts w:ascii="Courier New" w:hAnsi="Courier New" w:cs="Courier New"/>
+          <w:color w:val="000000"/>
+          <w:sz w:val="20"/>
+          <w:szCs w:val="20"/>
+        </w:rPr>
+        <w:t>(</w:t>
+      </w:r>
+      <w:proofErr w:type="gramEnd"/>
+      <w:r>
+        <w:rPr>
+          <w:rFonts w:ascii="Courier New" w:hAnsi="Courier New" w:cs="Courier New"/>
+          <w:color w:val="000000"/>
+          <w:sz w:val="20"/>
+          <w:szCs w:val="20"/>
+        </w:rPr>
+        <w:t>"Hello World");</w:t>
       </w:r>
     </w:p>
     <w:p>

</xml_diff>